<commit_message>
fix: add one more row from the second loop of the template
</commit_message>
<xml_diff>
--- a/src/main/electron/template/template_12.docx
+++ b/src/main/electron/template/template_12.docx
@@ -30,14 +30,13 @@
     <w:sdt>
       <w:sdtPr>
         <w:rPr>
-          <w:rFonts w:ascii="Calibri" w:eastAsia="Calibri" w:hAnsi="Calibri"/>
           <w:b/>
           <w:sz w:val="24"/>
           <w:szCs w:val="24"/>
         </w:rPr>
-        <w:alias w:val="Repeat: bt1i9"/>
-        <w:tag w:val="od:repeat=bt1i9"/>
-        <w:id w:val="-2040734458"/>
+        <w:alias w:val="Data value: gtrWG"/>
+        <w:tag w:val="od:repeat=gtrWG"/>
+        <w:id w:val="1074782289"/>
         <w:placeholder>
           <w:docPart w:val="DefaultPlaceholder_-1854013440"/>
         </w:placeholder>
@@ -1447,7 +1446,7 @@
                                   </pic:cNvPicPr>
                                 </pic:nvPicPr>
                                 <pic:blipFill>
-                                  <a:blip r:embed="rId12">
+                                  <a:blip r:embed="rId11">
                                     <a:extLst>
                                       <a:ext uri="{28A0092B-C50C-407E-A947-70E740481C1C}">
                                         <a14:useLocalDpi xmlns:a14="http://schemas.microsoft.com/office/drawing/2010/main" val="0"/>
@@ -1540,7 +1539,7 @@
                                   </pic:cNvPicPr>
                                 </pic:nvPicPr>
                                 <pic:blipFill>
-                                  <a:blip r:embed="rId12">
+                                  <a:blip r:embed="rId11">
                                     <a:extLst>
                                       <a:ext uri="{28A0092B-C50C-407E-A947-70E740481C1C}">
                                         <a14:useLocalDpi xmlns:a14="http://schemas.microsoft.com/office/drawing/2010/main" val="0"/>
@@ -1631,7 +1630,7 @@
                                   </pic:cNvPicPr>
                                 </pic:nvPicPr>
                                 <pic:blipFill>
-                                  <a:blip r:embed="rId12">
+                                  <a:blip r:embed="rId11">
                                     <a:extLst>
                                       <a:ext uri="{28A0092B-C50C-407E-A947-70E740481C1C}">
                                         <a14:useLocalDpi xmlns:a14="http://schemas.microsoft.com/office/drawing/2010/main" val="0"/>
@@ -1887,7 +1886,7 @@
                                   </pic:cNvPicPr>
                                 </pic:nvPicPr>
                                 <pic:blipFill>
-                                  <a:blip r:embed="rId12">
+                                  <a:blip r:embed="rId11">
                                     <a:extLst>
                                       <a:ext uri="{28A0092B-C50C-407E-A947-70E740481C1C}">
                                         <a14:useLocalDpi xmlns:a14="http://schemas.microsoft.com/office/drawing/2010/main" val="0"/>
@@ -1977,7 +1976,7 @@
                                   </pic:cNvPicPr>
                                 </pic:nvPicPr>
                                 <pic:blipFill>
-                                  <a:blip r:embed="rId12">
+                                  <a:blip r:embed="rId11">
                                     <a:extLst>
                                       <a:ext uri="{28A0092B-C50C-407E-A947-70E740481C1C}">
                                         <a14:useLocalDpi xmlns:a14="http://schemas.microsoft.com/office/drawing/2010/main" val="0"/>
@@ -2068,7 +2067,7 @@
                                   </pic:cNvPicPr>
                                 </pic:nvPicPr>
                                 <pic:blipFill>
-                                  <a:blip r:embed="rId12">
+                                  <a:blip r:embed="rId11">
                                     <a:extLst>
                                       <a:ext uri="{28A0092B-C50C-407E-A947-70E740481C1C}">
                                         <a14:useLocalDpi xmlns:a14="http://schemas.microsoft.com/office/drawing/2010/main" val="0"/>
@@ -2131,6 +2130,7 @@
                     <w:sz w:val="24"/>
                     <w:szCs w:val="24"/>
                   </w:rPr>
+                  <w:lastRenderedPageBreak/>
                   <w:t>Ảnh</w:t>
                 </w:r>
                 <w:proofErr w:type="spellEnd"/>
@@ -2567,7 +2567,7 @@
                                   </pic:cNvPicPr>
                                 </pic:nvPicPr>
                                 <pic:blipFill>
-                                  <a:blip r:embed="rId12">
+                                  <a:blip r:embed="rId11">
                                     <a:extLst>
                                       <a:ext uri="{28A0092B-C50C-407E-A947-70E740481C1C}">
                                         <a14:useLocalDpi xmlns:a14="http://schemas.microsoft.com/office/drawing/2010/main" val="0"/>
@@ -2657,7 +2657,7 @@
                                   </pic:cNvPicPr>
                                 </pic:nvPicPr>
                                 <pic:blipFill>
-                                  <a:blip r:embed="rId12">
+                                  <a:blip r:embed="rId11">
                                     <a:extLst>
                                       <a:ext uri="{28A0092B-C50C-407E-A947-70E740481C1C}">
                                         <a14:useLocalDpi xmlns:a14="http://schemas.microsoft.com/office/drawing/2010/main" val="0"/>
@@ -2747,7 +2747,7 @@
                                   </pic:cNvPicPr>
                                 </pic:nvPicPr>
                                 <pic:blipFill>
-                                  <a:blip r:embed="rId12">
+                                  <a:blip r:embed="rId11">
                                     <a:extLst>
                                       <a:ext uri="{28A0092B-C50C-407E-A947-70E740481C1C}">
                                         <a14:useLocalDpi xmlns:a14="http://schemas.microsoft.com/office/drawing/2010/main" val="0"/>
@@ -3002,7 +3002,7 @@
                                   </pic:cNvPicPr>
                                 </pic:nvPicPr>
                                 <pic:blipFill>
-                                  <a:blip r:embed="rId12">
+                                  <a:blip r:embed="rId11">
                                     <a:extLst>
                                       <a:ext uri="{28A0092B-C50C-407E-A947-70E740481C1C}">
                                         <a14:useLocalDpi xmlns:a14="http://schemas.microsoft.com/office/drawing/2010/main" val="0"/>
@@ -3092,7 +3092,7 @@
                                   </pic:cNvPicPr>
                                 </pic:nvPicPr>
                                 <pic:blipFill>
-                                  <a:blip r:embed="rId12">
+                                  <a:blip r:embed="rId11">
                                     <a:extLst>
                                       <a:ext uri="{28A0092B-C50C-407E-A947-70E740481C1C}">
                                         <a14:useLocalDpi xmlns:a14="http://schemas.microsoft.com/office/drawing/2010/main" val="0"/>
@@ -3181,7 +3181,7 @@
                                   </pic:cNvPicPr>
                                 </pic:nvPicPr>
                                 <pic:blipFill>
-                                  <a:blip r:embed="rId12">
+                                  <a:blip r:embed="rId11">
                                     <a:extLst>
                                       <a:ext uri="{28A0092B-C50C-407E-A947-70E740481C1C}">
                                         <a14:useLocalDpi xmlns:a14="http://schemas.microsoft.com/office/drawing/2010/main" val="0"/>
@@ -3237,37 +3237,22 @@
         </w:p>
         <w:p>
           <w:pPr>
-            <w:pStyle w:val="ListParagraph1"/>
-            <w:tabs>
-              <w:tab w:val="left" w:pos="2955"/>
-            </w:tabs>
-            <w:spacing w:after="120"/>
-            <w:ind w:left="0"/>
             <w:rPr>
-              <w:rFonts w:ascii="Times New Roman" w:eastAsia="Times New Roman" w:hAnsi="Times New Roman"/>
               <w:b/>
               <w:bCs/>
               <w:sz w:val="26"/>
               <w:szCs w:val="26"/>
             </w:rPr>
           </w:pPr>
-        </w:p>
-        <w:p>
-          <w:pPr>
-            <w:pStyle w:val="ListParagraph1"/>
-            <w:tabs>
-              <w:tab w:val="left" w:pos="2955"/>
-            </w:tabs>
-            <w:spacing w:after="120"/>
-            <w:ind w:left="0"/>
+          <w:r>
             <w:rPr>
-              <w:rFonts w:ascii="Times New Roman" w:eastAsia="Times New Roman" w:hAnsi="Times New Roman"/>
               <w:b/>
               <w:bCs/>
               <w:sz w:val="26"/>
               <w:szCs w:val="26"/>
             </w:rPr>
-          </w:pPr>
+            <w:br w:type="page"/>
+          </w:r>
         </w:p>
         <w:p>
           <w:pPr>
@@ -3305,30 +3290,13 @@
         </w:rPr>
       </w:pPr>
     </w:p>
-    <w:p>
-      <w:pPr>
-        <w:pStyle w:val="ListParagraph1"/>
-        <w:tabs>
-          <w:tab w:val="left" w:pos="2955"/>
-        </w:tabs>
-        <w:spacing w:after="120"/>
-        <w:ind w:left="0"/>
-        <w:rPr>
-          <w:rFonts w:ascii="Times New Roman" w:eastAsia="Times New Roman" w:hAnsi="Times New Roman"/>
-          <w:b/>
-          <w:bCs/>
-          <w:sz w:val="26"/>
-          <w:szCs w:val="26"/>
-        </w:rPr>
-      </w:pPr>
-    </w:p>
     <w:sectPr>
-      <w:headerReference w:type="even" r:id="rId13"/>
-      <w:headerReference w:type="default" r:id="rId14"/>
-      <w:footerReference w:type="even" r:id="rId15"/>
-      <w:footerReference w:type="default" r:id="rId16"/>
-      <w:headerReference w:type="first" r:id="rId17"/>
-      <w:footerReference w:type="first" r:id="rId18"/>
+      <w:headerReference w:type="even" r:id="rId12"/>
+      <w:headerReference w:type="default" r:id="rId13"/>
+      <w:footerReference w:type="even" r:id="rId14"/>
+      <w:footerReference w:type="default" r:id="rId15"/>
+      <w:headerReference w:type="first" r:id="rId16"/>
+      <w:footerReference w:type="first" r:id="rId17"/>
       <w:footnotePr>
         <w:numStart w:val="2"/>
       </w:footnotePr>
@@ -56392,7 +56360,7 @@
   </w:compat>
   <w:rsids>
     <w:rsidRoot w:val="00777F6E"/>
-    <w:rsid w:val="001B2E24"/>
+    <w:rsid w:val="00254F2F"/>
     <w:rsid w:val="00777F6E"/>
   </w:rsids>
   <m:mathPr>
@@ -57157,6 +57125,10 @@
 </file>
 
 <file path=customXml/item1.xml><?xml version="1.0" encoding="utf-8"?>
+<conditions xmlns:xsi="http://www.w3.org/2001/XMLSchema-instance" xmlns:xsd="http://www.w3.org/2001/XMLSchema" xmlns="http://opendope.org/conditions"/>
+</file>
+
+<file path=customXml/item2.xml><?xml version="1.0" encoding="utf-8"?>
 <templateData>
   <dates>
     <date>
@@ -57189,15 +57161,7 @@
 </templateData>
 </file>
 
-<file path=customXml/item2.xml><?xml version="1.0" encoding="utf-8"?>
-<conditions xmlns:xsi="http://www.w3.org/2001/XMLSchema-instance" xmlns:xsd="http://www.w3.org/2001/XMLSchema" xmlns="http://opendope.org/conditions"/>
-</file>
-
 <file path=customXml/item3.xml><?xml version="1.0" encoding="utf-8"?>
-<components xmlns:xsi="http://www.w3.org/2001/XMLSchema-instance" xmlns:xsd="http://www.w3.org/2001/XMLSchema" xmlns="http://opendope.org/components"/>
-</file>
-
-<file path=customXml/item4.xml><?xml version="1.0" encoding="utf-8"?>
 <xpaths xmlns:xsi="http://www.w3.org/2001/XMLSchema-instance" xmlns:xsd="http://www.w3.org/2001/XMLSchema" xmlns="http://opendope.org/xpaths">
   <xpath id="JtxyI">
     <dataBinding xpath="/templateData[1]/dates[1]/date[1]/project[1]" storeItemID="{C0D5EE4B-10AC-4157-9F85-E68E48152FAE}"/>
@@ -57271,25 +57235,17 @@
   <xpath id="LLS3X">
     <dataBinding xpath="/templateData[1]/dates[1]/date[1]/twelfthImage[1]" storeItemID="{C0D5EE4B-10AC-4157-9F85-E68E48152FAE}"/>
   </xpath>
-  <xpath id="bt1i9">
+  <xpath id="gtrWG">
     <dataBinding xpath="/templateData[1]/dates[1]/date" storeItemID="{C0D5EE4B-10AC-4157-9F85-E68E48152FAE}"/>
   </xpath>
 </xpaths>
 </file>
 
-<file path=customXml/item5.xml><?xml version="1.0" encoding="utf-8"?>
-<b:Sources xmlns:b="http://schemas.openxmlformats.org/officeDocument/2006/bibliography" xmlns="http://schemas.openxmlformats.org/officeDocument/2006/bibliography" SelectedStyle="\APASixthEditionOfficeOnline.xsl" StyleName="APA" Version="6"/>
+<file path=customXml/item4.xml><?xml version="1.0" encoding="utf-8"?>
+<components xmlns:xsi="http://www.w3.org/2001/XMLSchema-instance" xmlns:xsd="http://www.w3.org/2001/XMLSchema" xmlns="http://opendope.org/components"/>
 </file>
 
 <file path=customXml/itemProps1.xml><?xml version="1.0" encoding="utf-8"?>
-<ds:datastoreItem xmlns:ds="http://schemas.openxmlformats.org/officeDocument/2006/customXml" ds:itemID="{C0D5EE4B-10AC-4157-9F85-E68E48152FAE}">
-  <ds:schemaRefs>
-    <ds:schemaRef ds:uri="http://schemas.openxmlformats.org/officeDocument/2006/bibliography"/>
-  </ds:schemaRefs>
-</ds:datastoreItem>
-</file>
-
-<file path=customXml/itemProps2.xml><?xml version="1.0" encoding="utf-8"?>
 <ds:datastoreItem xmlns:ds="http://schemas.openxmlformats.org/officeDocument/2006/customXml" ds:itemID="{90F67A2B-60FC-472B-A039-A0AA0C4C7B9A}">
   <ds:schemaRefs>
     <ds:schemaRef ds:uri="http://www.w3.org/2001/XMLSchema"/>
@@ -57298,16 +57254,15 @@
 </ds:datastoreItem>
 </file>
 
-<file path=customXml/itemProps3.xml><?xml version="1.0" encoding="utf-8"?>
-<ds:datastoreItem xmlns:ds="http://schemas.openxmlformats.org/officeDocument/2006/customXml" ds:itemID="{4AA4526F-34B7-4C5C-8364-3760F113B86A}">
+<file path=customXml/itemProps2.xml><?xml version="1.0" encoding="utf-8"?>
+<ds:datastoreItem xmlns:ds="http://schemas.openxmlformats.org/officeDocument/2006/customXml" ds:itemID="{C0D5EE4B-10AC-4157-9F85-E68E48152FAE}">
   <ds:schemaRefs>
-    <ds:schemaRef ds:uri="http://www.w3.org/2001/XMLSchema"/>
-    <ds:schemaRef ds:uri="http://opendope.org/components"/>
+    <ds:schemaRef ds:uri="http://schemas.openxmlformats.org/officeDocument/2006/bibliography"/>
   </ds:schemaRefs>
 </ds:datastoreItem>
 </file>
 
-<file path=customXml/itemProps4.xml><?xml version="1.0" encoding="utf-8"?>
+<file path=customXml/itemProps3.xml><?xml version="1.0" encoding="utf-8"?>
 <ds:datastoreItem xmlns:ds="http://schemas.openxmlformats.org/officeDocument/2006/customXml" ds:itemID="{132A01F9-0A0B-446C-8026-C868FDA2900A}">
   <ds:schemaRefs>
     <ds:schemaRef ds:uri="http://www.w3.org/2001/XMLSchema"/>
@@ -57316,10 +57271,11 @@
 </ds:datastoreItem>
 </file>
 
-<file path=customXml/itemProps5.xml><?xml version="1.0" encoding="utf-8"?>
-<ds:datastoreItem xmlns:ds="http://schemas.openxmlformats.org/officeDocument/2006/customXml" ds:itemID="{C12B17F1-AEBE-4921-890D-B27FBC2245D6}">
+<file path=customXml/itemProps4.xml><?xml version="1.0" encoding="utf-8"?>
+<ds:datastoreItem xmlns:ds="http://schemas.openxmlformats.org/officeDocument/2006/customXml" ds:itemID="{4AA4526F-34B7-4C5C-8364-3760F113B86A}">
   <ds:schemaRefs>
-    <ds:schemaRef ds:uri="http://schemas.openxmlformats.org/officeDocument/2006/bibliography"/>
+    <ds:schemaRef ds:uri="http://www.w3.org/2001/XMLSchema"/>
+    <ds:schemaRef ds:uri="http://opendope.org/components"/>
   </ds:schemaRefs>
 </ds:datastoreItem>
 </file>
</xml_diff>